<commit_message>
update báo cáo tiến độ
</commit_message>
<xml_diff>
--- a/progress-report/Báo cáo tiến độ dự án.docx
+++ b/progress-report/Báo cáo tiến độ dự án.docx
@@ -2911,6 +2911,321 @@
           <w:szCs w:val="24"/>
         </w:rPr>
       </w:pPr>
+    </w:p>
+    <w:p>
+      <w:pPr>
+        <w:rPr>
+          <w:rFonts w:asciiTheme="majorHAnsi" w:hAnsiTheme="majorHAnsi" w:cstheme="majorHAnsi"/>
+          <w:b/>
+          <w:bCs/>
+          <w:sz w:val="24"/>
+          <w:szCs w:val="24"/>
+        </w:rPr>
+      </w:pPr>
+    </w:p>
+    <w:p>
+      <w:pPr>
+        <w:rPr>
+          <w:rFonts w:asciiTheme="majorHAnsi" w:hAnsiTheme="majorHAnsi" w:cstheme="majorHAnsi"/>
+          <w:b/>
+          <w:bCs/>
+          <w:sz w:val="24"/>
+          <w:szCs w:val="24"/>
+        </w:rPr>
+      </w:pPr>
+    </w:p>
+    <w:p>
+      <w:pPr>
+        <w:rPr>
+          <w:rFonts w:asciiTheme="majorHAnsi" w:hAnsiTheme="majorHAnsi" w:cstheme="majorHAnsi"/>
+          <w:b/>
+          <w:bCs/>
+          <w:sz w:val="24"/>
+          <w:szCs w:val="24"/>
+        </w:rPr>
+      </w:pPr>
+    </w:p>
+    <w:p>
+      <w:pPr>
+        <w:rPr>
+          <w:rFonts w:asciiTheme="majorHAnsi" w:hAnsiTheme="majorHAnsi" w:cstheme="majorHAnsi"/>
+          <w:b/>
+          <w:bCs/>
+          <w:sz w:val="24"/>
+          <w:szCs w:val="24"/>
+        </w:rPr>
+      </w:pPr>
+    </w:p>
+    <w:p>
+      <w:pPr>
+        <w:rPr>
+          <w:rFonts w:asciiTheme="majorHAnsi" w:hAnsiTheme="majorHAnsi" w:cstheme="majorHAnsi"/>
+          <w:b/>
+          <w:bCs/>
+          <w:sz w:val="24"/>
+          <w:szCs w:val="24"/>
+        </w:rPr>
+      </w:pPr>
+    </w:p>
+    <w:p>
+      <w:pPr>
+        <w:rPr>
+          <w:rFonts w:asciiTheme="majorHAnsi" w:hAnsiTheme="majorHAnsi" w:cstheme="majorHAnsi"/>
+          <w:b/>
+          <w:bCs/>
+          <w:sz w:val="24"/>
+          <w:szCs w:val="24"/>
+        </w:rPr>
+      </w:pPr>
+    </w:p>
+    <w:p>
+      <w:pPr>
+        <w:rPr>
+          <w:rFonts w:asciiTheme="majorHAnsi" w:hAnsiTheme="majorHAnsi" w:cstheme="majorHAnsi"/>
+          <w:b/>
+          <w:bCs/>
+          <w:sz w:val="24"/>
+          <w:szCs w:val="24"/>
+        </w:rPr>
+      </w:pPr>
+    </w:p>
+    <w:p>
+      <w:pPr>
+        <w:rPr>
+          <w:rFonts w:asciiTheme="majorHAnsi" w:hAnsiTheme="majorHAnsi" w:cstheme="majorHAnsi"/>
+          <w:b/>
+          <w:bCs/>
+          <w:sz w:val="24"/>
+          <w:szCs w:val="24"/>
+        </w:rPr>
+      </w:pPr>
+    </w:p>
+    <w:p>
+      <w:pPr>
+        <w:rPr>
+          <w:rFonts w:asciiTheme="majorHAnsi" w:hAnsiTheme="majorHAnsi" w:cstheme="majorHAnsi"/>
+          <w:b/>
+          <w:bCs/>
+          <w:sz w:val="24"/>
+          <w:szCs w:val="24"/>
+        </w:rPr>
+      </w:pPr>
+    </w:p>
+    <w:p>
+      <w:pPr>
+        <w:rPr>
+          <w:rFonts w:asciiTheme="majorHAnsi" w:hAnsiTheme="majorHAnsi" w:cstheme="majorHAnsi"/>
+          <w:b/>
+          <w:bCs/>
+          <w:sz w:val="24"/>
+          <w:szCs w:val="24"/>
+        </w:rPr>
+      </w:pPr>
+    </w:p>
+    <w:p>
+      <w:pPr>
+        <w:rPr>
+          <w:rFonts w:asciiTheme="majorHAnsi" w:hAnsiTheme="majorHAnsi" w:cstheme="majorHAnsi"/>
+          <w:b/>
+          <w:bCs/>
+          <w:sz w:val="24"/>
+          <w:szCs w:val="24"/>
+        </w:rPr>
+      </w:pPr>
+    </w:p>
+    <w:p>
+      <w:pPr>
+        <w:rPr>
+          <w:rFonts w:asciiTheme="majorHAnsi" w:hAnsiTheme="majorHAnsi" w:cstheme="majorHAnsi"/>
+          <w:b/>
+          <w:bCs/>
+          <w:sz w:val="24"/>
+          <w:szCs w:val="24"/>
+        </w:rPr>
+      </w:pPr>
+    </w:p>
+    <w:p>
+      <w:pPr>
+        <w:rPr>
+          <w:rFonts w:asciiTheme="majorHAnsi" w:hAnsiTheme="majorHAnsi" w:cstheme="majorHAnsi"/>
+          <w:b/>
+          <w:bCs/>
+          <w:sz w:val="24"/>
+          <w:szCs w:val="24"/>
+        </w:rPr>
+      </w:pPr>
+    </w:p>
+    <w:p>
+      <w:pPr>
+        <w:rPr>
+          <w:rFonts w:asciiTheme="majorHAnsi" w:hAnsiTheme="majorHAnsi" w:cstheme="majorHAnsi"/>
+          <w:b/>
+          <w:bCs/>
+          <w:sz w:val="24"/>
+          <w:szCs w:val="24"/>
+        </w:rPr>
+      </w:pPr>
+    </w:p>
+    <w:p>
+      <w:pPr>
+        <w:rPr>
+          <w:rFonts w:asciiTheme="majorHAnsi" w:hAnsiTheme="majorHAnsi" w:cstheme="majorHAnsi"/>
+          <w:b/>
+          <w:bCs/>
+          <w:sz w:val="24"/>
+          <w:szCs w:val="24"/>
+        </w:rPr>
+      </w:pPr>
+    </w:p>
+    <w:p>
+      <w:pPr>
+        <w:rPr>
+          <w:rFonts w:asciiTheme="majorHAnsi" w:hAnsiTheme="majorHAnsi" w:cstheme="majorHAnsi"/>
+          <w:b/>
+          <w:bCs/>
+          <w:sz w:val="24"/>
+          <w:szCs w:val="24"/>
+        </w:rPr>
+      </w:pPr>
+    </w:p>
+    <w:p>
+      <w:pPr>
+        <w:rPr>
+          <w:rFonts w:asciiTheme="majorHAnsi" w:hAnsiTheme="majorHAnsi" w:cstheme="majorHAnsi"/>
+          <w:b/>
+          <w:bCs/>
+          <w:sz w:val="24"/>
+          <w:szCs w:val="24"/>
+        </w:rPr>
+      </w:pPr>
+    </w:p>
+    <w:p>
+      <w:pPr>
+        <w:rPr>
+          <w:rFonts w:asciiTheme="majorHAnsi" w:hAnsiTheme="majorHAnsi" w:cstheme="majorHAnsi"/>
+          <w:b/>
+          <w:bCs/>
+          <w:sz w:val="24"/>
+          <w:szCs w:val="24"/>
+        </w:rPr>
+      </w:pPr>
+    </w:p>
+    <w:p>
+      <w:pPr>
+        <w:rPr>
+          <w:rFonts w:asciiTheme="majorHAnsi" w:hAnsiTheme="majorHAnsi" w:cstheme="majorHAnsi"/>
+          <w:b/>
+          <w:bCs/>
+          <w:sz w:val="24"/>
+          <w:szCs w:val="24"/>
+        </w:rPr>
+      </w:pPr>
+    </w:p>
+    <w:p>
+      <w:pPr>
+        <w:rPr>
+          <w:rFonts w:asciiTheme="majorHAnsi" w:hAnsiTheme="majorHAnsi" w:cstheme="majorHAnsi"/>
+          <w:b/>
+          <w:bCs/>
+          <w:sz w:val="24"/>
+          <w:szCs w:val="24"/>
+        </w:rPr>
+      </w:pPr>
+    </w:p>
+    <w:p>
+      <w:pPr>
+        <w:rPr>
+          <w:rFonts w:asciiTheme="majorHAnsi" w:hAnsiTheme="majorHAnsi" w:cstheme="majorHAnsi"/>
+          <w:b/>
+          <w:bCs/>
+          <w:sz w:val="24"/>
+          <w:szCs w:val="24"/>
+        </w:rPr>
+      </w:pPr>
+    </w:p>
+    <w:p>
+      <w:pPr>
+        <w:rPr>
+          <w:rFonts w:asciiTheme="majorHAnsi" w:hAnsiTheme="majorHAnsi" w:cstheme="majorHAnsi"/>
+          <w:b/>
+          <w:bCs/>
+          <w:sz w:val="24"/>
+          <w:szCs w:val="24"/>
+        </w:rPr>
+      </w:pPr>
+    </w:p>
+    <w:p>
+      <w:pPr>
+        <w:rPr>
+          <w:rFonts w:asciiTheme="majorHAnsi" w:hAnsiTheme="majorHAnsi" w:cstheme="majorHAnsi"/>
+          <w:b/>
+          <w:bCs/>
+          <w:sz w:val="24"/>
+          <w:szCs w:val="24"/>
+        </w:rPr>
+      </w:pPr>
+    </w:p>
+    <w:p>
+      <w:pPr>
+        <w:rPr>
+          <w:rFonts w:asciiTheme="majorHAnsi" w:hAnsiTheme="majorHAnsi" w:cstheme="majorHAnsi"/>
+          <w:b/>
+          <w:bCs/>
+          <w:sz w:val="24"/>
+          <w:szCs w:val="24"/>
+        </w:rPr>
+      </w:pPr>
+    </w:p>
+    <w:p>
+      <w:pPr>
+        <w:rPr>
+          <w:rFonts w:asciiTheme="majorHAnsi" w:hAnsiTheme="majorHAnsi" w:cstheme="majorHAnsi"/>
+          <w:b/>
+          <w:bCs/>
+          <w:sz w:val="24"/>
+          <w:szCs w:val="24"/>
+        </w:rPr>
+      </w:pPr>
+    </w:p>
+    <w:p>
+      <w:pPr>
+        <w:jc w:val="center"/>
+        <w:rPr>
+          <w:rFonts w:asciiTheme="majorHAnsi" w:hAnsiTheme="majorHAnsi" w:cstheme="majorHAnsi"/>
+          <w:b/>
+          <w:bCs/>
+          <w:sz w:val="24"/>
+          <w:szCs w:val="24"/>
+        </w:rPr>
+      </w:pPr>
+      <w:r>
+        <w:rPr>
+          <w:rFonts w:asciiTheme="majorHAnsi" w:hAnsiTheme="majorHAnsi" w:cstheme="majorHAnsi"/>
+          <w:b/>
+          <w:bCs/>
+          <w:sz w:val="24"/>
+          <w:szCs w:val="24"/>
+        </w:rPr>
+        <w:lastRenderedPageBreak/>
+        <w:t>TUẦN 3</w:t>
+      </w:r>
+    </w:p>
+    <w:p>
+      <w:pPr>
+        <w:rPr>
+          <w:rFonts w:asciiTheme="majorHAnsi" w:hAnsiTheme="majorHAnsi" w:cstheme="majorHAnsi"/>
+          <w:sz w:val="24"/>
+          <w:szCs w:val="24"/>
+        </w:rPr>
+      </w:pPr>
+      <w:r>
+        <w:rPr>
+          <w:rFonts w:asciiTheme="majorHAnsi" w:hAnsiTheme="majorHAnsi" w:cstheme="majorHAnsi"/>
+          <w:sz w:val="24"/>
+          <w:szCs w:val="24"/>
+        </w:rPr>
+        <w:t>Làm giao diện trang chủ, lấy api tất cả các sản phẩm lên thử trang chủ, sữa đổi bổ sung.</w:t>
+      </w:r>
     </w:p>
     <w:p>
       <w:pPr>
@@ -6995,6 +7310,21 @@
 </file>
 
 <file path=customXml/item1.xml><?xml version="1.0" encoding="utf-8"?>
+<p:properties xmlns:p="http://schemas.microsoft.com/office/2006/metadata/properties" xmlns:xsi="http://www.w3.org/2001/XMLSchema-instance" xmlns:pc="http://schemas.microsoft.com/office/infopath/2007/PartnerControls">
+  <documentManagement/>
+</p:properties>
+</file>
+
+<file path=customXml/item2.xml><?xml version="1.0" encoding="utf-8"?>
+<?mso-contentType ?>
+<FormTemplates xmlns="http://schemas.microsoft.com/sharepoint/v3/contenttype/forms">
+  <Display>DocumentLibraryForm</Display>
+  <Edit>DocumentLibraryForm</Edit>
+  <New>DocumentLibraryForm</New>
+</FormTemplates>
+</file>
+
+<file path=customXml/item3.xml><?xml version="1.0" encoding="utf-8"?>
 <ct:contentTypeSchema xmlns:ct="http://schemas.microsoft.com/office/2006/metadata/contentType" xmlns:ma="http://schemas.microsoft.com/office/2006/metadata/properties/metaAttributes" ct:_="" ma:_="" ma:contentTypeName="Document" ma:contentTypeID="0x01010041530B71D02ACE43A328C0D9C2A119D0" ma:contentTypeVersion="6" ma:contentTypeDescription="Create a new document." ma:contentTypeScope="" ma:versionID="b22c7c1874e9738f42ded2cf499a53d3">
   <xsd:schema xmlns:xsd="http://www.w3.org/2001/XMLSchema" xmlns:xs="http://www.w3.org/2001/XMLSchema" xmlns:p="http://schemas.microsoft.com/office/2006/metadata/properties" xmlns:ns3="be8b919e-9569-47f6-bc8c-78b2bf92f632" targetNamespace="http://schemas.microsoft.com/office/2006/metadata/properties" ma:root="true" ma:fieldsID="7794d977a149aa4fedca1f509b81162f" ns3:_="">
     <xsd:import namespace="be8b919e-9569-47f6-bc8c-78b2bf92f632"/>
@@ -7152,22 +7482,24 @@
 </ct:contentTypeSchema>
 </file>
 
-<file path=customXml/item2.xml><?xml version="1.0" encoding="utf-8"?>
-<?mso-contentType ?>
-<FormTemplates xmlns="http://schemas.microsoft.com/sharepoint/v3/contenttype/forms">
-  <Display>DocumentLibraryForm</Display>
-  <Edit>DocumentLibraryForm</Edit>
-  <New>DocumentLibraryForm</New>
-</FormTemplates>
+<file path=customXml/itemProps1.xml><?xml version="1.0" encoding="utf-8"?>
+<ds:datastoreItem xmlns:ds="http://schemas.openxmlformats.org/officeDocument/2006/customXml" ds:itemID="{9BE12C86-AA42-474A-8407-964F76F37DC7}">
+  <ds:schemaRefs>
+    <ds:schemaRef ds:uri="http://schemas.microsoft.com/office/2006/metadata/properties"/>
+    <ds:schemaRef ds:uri="http://schemas.microsoft.com/office/infopath/2007/PartnerControls"/>
+  </ds:schemaRefs>
+</ds:datastoreItem>
 </file>
 
-<file path=customXml/item3.xml><?xml version="1.0" encoding="utf-8"?>
-<p:properties xmlns:p="http://schemas.microsoft.com/office/2006/metadata/properties" xmlns:xsi="http://www.w3.org/2001/XMLSchema-instance" xmlns:pc="http://schemas.microsoft.com/office/infopath/2007/PartnerControls">
-  <documentManagement/>
-</p:properties>
+<file path=customXml/itemProps2.xml><?xml version="1.0" encoding="utf-8"?>
+<ds:datastoreItem xmlns:ds="http://schemas.openxmlformats.org/officeDocument/2006/customXml" ds:itemID="{AEF68469-54B4-451E-9255-C559AD69CF2E}">
+  <ds:schemaRefs>
+    <ds:schemaRef ds:uri="http://schemas.microsoft.com/sharepoint/v3/contenttype/forms"/>
+  </ds:schemaRefs>
+</ds:datastoreItem>
 </file>
 
-<file path=customXml/itemProps1.xml><?xml version="1.0" encoding="utf-8"?>
+<file path=customXml/itemProps3.xml><?xml version="1.0" encoding="utf-8"?>
 <ds:datastoreItem xmlns:ds="http://schemas.openxmlformats.org/officeDocument/2006/customXml" ds:itemID="{3D9592B9-ED58-4A3C-9C38-BA58B30CDC34}">
   <ds:schemaRefs>
     <ds:schemaRef ds:uri="http://schemas.microsoft.com/office/2006/metadata/contentType"/>
@@ -7183,21 +7515,4 @@
     <ds:schemaRef ds:uri="http://schemas.microsoft.com/internal/obd"/>
   </ds:schemaRefs>
 </ds:datastoreItem>
-</file>
-
-<file path=customXml/itemProps2.xml><?xml version="1.0" encoding="utf-8"?>
-<ds:datastoreItem xmlns:ds="http://schemas.openxmlformats.org/officeDocument/2006/customXml" ds:itemID="{AEF68469-54B4-451E-9255-C559AD69CF2E}">
-  <ds:schemaRefs>
-    <ds:schemaRef ds:uri="http://schemas.microsoft.com/sharepoint/v3/contenttype/forms"/>
-  </ds:schemaRefs>
-</ds:datastoreItem>
-</file>
-
-<file path=customXml/itemProps3.xml><?xml version="1.0" encoding="utf-8"?>
-<ds:datastoreItem xmlns:ds="http://schemas.openxmlformats.org/officeDocument/2006/customXml" ds:itemID="{9BE12C86-AA42-474A-8407-964F76F37DC7}">
-  <ds:schemaRefs>
-    <ds:schemaRef ds:uri="http://schemas.microsoft.com/office/2006/metadata/properties"/>
-    <ds:schemaRef ds:uri="http://schemas.microsoft.com/office/infopath/2007/PartnerControls"/>
-  </ds:schemaRefs>
-</ds:datastoreItem>
 </file>
</xml_diff>